<commit_message>
Se realizaron testeos con su doc
Se testeo y dejo documentado la verificacion de las incidencias:
-48
-53
-54
-56
-58
-63
</commit_message>
<xml_diff>
--- a/Documentacion/Testeos/Sprint 2/Testing Sprint 2.docx
+++ b/Documentacion/Testeos/Sprint 2/Testing Sprint 2.docx
@@ -490,14 +490,7 @@
           <w:rFonts w:ascii="Arial" w:hAnsi="Arial" w:cs="Arial"/>
           <w:highlight w:val="red"/>
         </w:rPr>
-        <w:t xml:space="preserve">MET-01: </w:t>
-      </w:r>
-      <w:r>
-        <w:rPr>
-          <w:rFonts w:ascii="Arial" w:hAnsi="Arial" w:cs="Arial"/>
-          <w:highlight w:val="red"/>
-        </w:rPr>
-        <w:t>REHACER. Falto el botón de</w:t>
+        <w:t>MET-01: REHACER. Falto el botón de</w:t>
       </w:r>
       <w:r>
         <w:rPr>
@@ -560,15 +553,7 @@
           <w:sz w:val="28"/>
           <w:szCs w:val="28"/>
         </w:rPr>
-        <w:t>2</w:t>
-      </w:r>
-      <w:r>
-        <w:rPr>
-          <w:rFonts w:ascii="Arial" w:hAnsi="Arial" w:cs="Arial"/>
-          <w:sz w:val="28"/>
-          <w:szCs w:val="28"/>
-        </w:rPr>
-        <w:t>.</w:t>
+        <w:t>2.</w:t>
       </w:r>
     </w:p>
     <w:p>
@@ -609,19 +594,144 @@
           <w:b/>
           <w:highlight w:val="yellow"/>
         </w:rPr>
-        <w:t>MET-3</w:t>
-      </w:r>
-      <w:r>
-        <w:rPr>
-          <w:rFonts w:ascii="Arial" w:hAnsi="Arial" w:cs="Arial"/>
-          <w:b/>
-          <w:highlight w:val="yellow"/>
+        <w:t>MET-3:</w:t>
+      </w:r>
+      <w:r>
+        <w:rPr>
+          <w:rFonts w:ascii="Arial" w:hAnsi="Arial" w:cs="Arial"/>
+          <w:b/>
+          <w:highlight w:val="yellow"/>
+        </w:rPr>
+        <w:t xml:space="preserve"> </w:t>
+      </w:r>
+      <w:r>
+        <w:rPr>
+          <w:rFonts w:ascii="Arial" w:hAnsi="Arial" w:cs="Arial"/>
+          <w:highlight w:val="yellow"/>
+        </w:rPr>
+        <w:t>CHECK.</w:t>
+      </w:r>
+    </w:p>
+    <w:p>
+      <w:pPr>
+        <w:rPr>
+          <w:rFonts w:ascii="Arial" w:hAnsi="Arial" w:cs="Arial"/>
+          <w:b/>
+        </w:rPr>
+      </w:pPr>
+      <w:r>
+        <w:rPr>
+          <w:rFonts w:ascii="Arial" w:hAnsi="Arial" w:cs="Arial"/>
+          <w:b/>
+          <w:highlight w:val="yellow"/>
+        </w:rPr>
+        <w:t>MET-7:</w:t>
+      </w:r>
+      <w:r>
+        <w:rPr>
+          <w:rFonts w:ascii="Arial" w:hAnsi="Arial" w:cs="Arial"/>
+          <w:b/>
+          <w:highlight w:val="yellow"/>
+        </w:rPr>
+        <w:t xml:space="preserve"> </w:t>
+      </w:r>
+      <w:r>
+        <w:rPr>
+          <w:rFonts w:ascii="Arial" w:hAnsi="Arial" w:cs="Arial"/>
+          <w:highlight w:val="yellow"/>
+        </w:rPr>
+        <w:t>CHECK.</w:t>
+      </w:r>
+    </w:p>
+    <w:p>
+      <w:pPr>
+        <w:rPr>
+          <w:rFonts w:ascii="Arial" w:hAnsi="Arial" w:cs="Arial"/>
+          <w:b/>
+        </w:rPr>
+      </w:pPr>
+      <w:r>
+        <w:rPr>
+          <w:rFonts w:ascii="Arial" w:hAnsi="Arial" w:cs="Arial"/>
+          <w:b/>
+        </w:rPr>
+        <w:t>MET-44</w:t>
+      </w:r>
+      <w:r>
+        <w:rPr>
+          <w:rFonts w:ascii="Arial" w:hAnsi="Arial" w:cs="Arial"/>
         </w:rPr>
         <w:t>:</w:t>
       </w:r>
       <w:r>
         <w:rPr>
           <w:rFonts w:ascii="Arial" w:hAnsi="Arial" w:cs="Arial"/>
+          <w:highlight w:val="yellow"/>
+        </w:rPr>
+        <w:t xml:space="preserve"> CHECK.</w:t>
+      </w:r>
+    </w:p>
+    <w:p>
+      <w:pPr>
+        <w:rPr>
+          <w:rFonts w:ascii="Arial" w:hAnsi="Arial" w:cs="Arial"/>
+          <w:b/>
+        </w:rPr>
+      </w:pPr>
+      <w:r>
+        <w:rPr>
+          <w:rFonts w:ascii="Arial" w:hAnsi="Arial" w:cs="Arial"/>
+          <w:b/>
+        </w:rPr>
+        <w:t>MET-45:</w:t>
+      </w:r>
+    </w:p>
+    <w:p>
+      <w:pPr>
+        <w:rPr>
+          <w:rFonts w:ascii="Arial" w:hAnsi="Arial" w:cs="Arial"/>
+        </w:rPr>
+      </w:pPr>
+      <w:r>
+        <w:rPr>
+          <w:rFonts w:ascii="Arial" w:hAnsi="Arial" w:cs="Arial"/>
+          <w:b/>
+          <w:highlight w:val="yellow"/>
+        </w:rPr>
+        <w:t>MET-46</w:t>
+      </w:r>
+      <w:r>
+        <w:rPr>
+          <w:rFonts w:ascii="Arial" w:hAnsi="Arial" w:cs="Arial"/>
+          <w:highlight w:val="yellow"/>
+        </w:rPr>
+        <w:t>:</w:t>
+      </w:r>
+      <w:r>
+        <w:rPr>
+          <w:rFonts w:ascii="Arial" w:hAnsi="Arial" w:cs="Arial"/>
+          <w:highlight w:val="yellow"/>
+        </w:rPr>
+        <w:t xml:space="preserve"> CHECK.</w:t>
+      </w:r>
+    </w:p>
+    <w:p>
+      <w:pPr>
+        <w:rPr>
+          <w:rFonts w:ascii="Arial" w:hAnsi="Arial" w:cs="Arial"/>
+        </w:rPr>
+      </w:pPr>
+      <w:r>
+        <w:rPr>
+          <w:rFonts w:ascii="Arial" w:hAnsi="Arial" w:cs="Arial"/>
+          <w:b/>
+          <w:highlight w:val="yellow"/>
+        </w:rPr>
+        <w:t>MET-48:</w:t>
+      </w:r>
+      <w:r>
+        <w:rPr>
+          <w:rFonts w:ascii="Arial" w:hAnsi="Arial" w:cs="Arial"/>
           <w:b/>
           <w:highlight w:val="yellow"/>
         </w:rPr>
@@ -632,6 +742,43 @@
           <w:rFonts w:ascii="Arial" w:hAnsi="Arial" w:cs="Arial"/>
           <w:highlight w:val="yellow"/>
         </w:rPr>
+        <w:t>CHECK</w:t>
+      </w:r>
+      <w:r>
+        <w:rPr>
+          <w:rFonts w:ascii="Arial" w:hAnsi="Arial" w:cs="Arial"/>
+        </w:rPr>
+        <w:t>.</w:t>
+      </w:r>
+    </w:p>
+    <w:p>
+      <w:pPr>
+        <w:rPr>
+          <w:rFonts w:ascii="Arial" w:hAnsi="Arial" w:cs="Arial"/>
+          <w:highlight w:val="yellow"/>
+        </w:rPr>
+      </w:pPr>
+      <w:r>
+        <w:rPr>
+          <w:rFonts w:ascii="Arial" w:hAnsi="Arial" w:cs="Arial"/>
+          <w:b/>
+          <w:highlight w:val="yellow"/>
+        </w:rPr>
+        <w:t>MET-49:</w:t>
+      </w:r>
+      <w:r>
+        <w:rPr>
+          <w:rFonts w:ascii="Arial" w:hAnsi="Arial" w:cs="Arial"/>
+          <w:b/>
+          <w:highlight w:val="yellow"/>
+        </w:rPr>
+        <w:t xml:space="preserve"> </w:t>
+      </w:r>
+      <w:r>
+        <w:rPr>
+          <w:rFonts w:ascii="Arial" w:hAnsi="Arial" w:cs="Arial"/>
+          <w:highlight w:val="yellow"/>
+        </w:rPr>
         <w:t>CHECK.</w:t>
       </w:r>
     </w:p>
@@ -639,24 +786,16 @@
       <w:pPr>
         <w:rPr>
           <w:rFonts w:ascii="Arial" w:hAnsi="Arial" w:cs="Arial"/>
-          <w:b/>
-        </w:rPr>
-      </w:pPr>
-      <w:r>
-        <w:rPr>
-          <w:rFonts w:ascii="Arial" w:hAnsi="Arial" w:cs="Arial"/>
-          <w:b/>
-          <w:highlight w:val="yellow"/>
-        </w:rPr>
-        <w:t>MET-7</w:t>
-      </w:r>
-      <w:r>
-        <w:rPr>
-          <w:rFonts w:ascii="Arial" w:hAnsi="Arial" w:cs="Arial"/>
-          <w:b/>
-          <w:highlight w:val="yellow"/>
-        </w:rPr>
-        <w:t>:</w:t>
+          <w:highlight w:val="yellow"/>
+        </w:rPr>
+      </w:pPr>
+      <w:r>
+        <w:rPr>
+          <w:rFonts w:ascii="Arial" w:hAnsi="Arial" w:cs="Arial"/>
+          <w:b/>
+          <w:highlight w:val="yellow"/>
+        </w:rPr>
+        <w:t>MET-50:</w:t>
       </w:r>
       <w:r>
         <w:rPr>
@@ -678,25 +817,21 @@
       <w:pPr>
         <w:rPr>
           <w:rFonts w:ascii="Arial" w:hAnsi="Arial" w:cs="Arial"/>
-          <w:b/>
-        </w:rPr>
-      </w:pPr>
-      <w:r>
-        <w:rPr>
-          <w:rFonts w:ascii="Arial" w:hAnsi="Arial" w:cs="Arial"/>
-          <w:b/>
-        </w:rPr>
-        <w:t>MET-44</w:t>
-      </w:r>
-      <w:r>
-        <w:rPr>
-          <w:rFonts w:ascii="Arial" w:hAnsi="Arial" w:cs="Arial"/>
-        </w:rPr>
-        <w:t>:</w:t>
-      </w:r>
-      <w:r>
-        <w:rPr>
-          <w:rFonts w:ascii="Arial" w:hAnsi="Arial" w:cs="Arial"/>
+          <w:highlight w:val="yellow"/>
+        </w:rPr>
+      </w:pPr>
+      <w:r>
+        <w:rPr>
+          <w:rFonts w:ascii="Arial" w:hAnsi="Arial" w:cs="Arial"/>
+          <w:b/>
+          <w:highlight w:val="yellow"/>
+        </w:rPr>
+        <w:t>MET-51:</w:t>
+      </w:r>
+      <w:r>
+        <w:rPr>
+          <w:rFonts w:ascii="Arial" w:hAnsi="Arial" w:cs="Arial"/>
+          <w:b/>
           <w:highlight w:val="yellow"/>
         </w:rPr>
         <w:t xml:space="preserve"> </w:t>
@@ -720,8 +855,132 @@
         <w:rPr>
           <w:rFonts w:ascii="Arial" w:hAnsi="Arial" w:cs="Arial"/>
           <w:b/>
-        </w:rPr>
-        <w:t>MET-45:</w:t>
+          <w:highlight w:val="yellow"/>
+        </w:rPr>
+        <w:t>MET-52:</w:t>
+      </w:r>
+      <w:r>
+        <w:rPr>
+          <w:rFonts w:ascii="Arial" w:hAnsi="Arial" w:cs="Arial"/>
+          <w:b/>
+          <w:highlight w:val="yellow"/>
+        </w:rPr>
+        <w:t xml:space="preserve"> </w:t>
+      </w:r>
+      <w:r>
+        <w:rPr>
+          <w:rFonts w:ascii="Arial" w:hAnsi="Arial" w:cs="Arial"/>
+          <w:highlight w:val="yellow"/>
+        </w:rPr>
+        <w:t>CHECK.</w:t>
+      </w:r>
+    </w:p>
+    <w:p>
+      <w:pPr>
+        <w:rPr>
+          <w:rFonts w:ascii="Arial" w:hAnsi="Arial" w:cs="Arial"/>
+          <w:highlight w:val="yellow"/>
+        </w:rPr>
+      </w:pPr>
+      <w:r>
+        <w:rPr>
+          <w:rFonts w:ascii="Arial" w:hAnsi="Arial" w:cs="Arial"/>
+          <w:b/>
+          <w:highlight w:val="yellow"/>
+        </w:rPr>
+        <w:lastRenderedPageBreak/>
+        <w:t>MET-53:</w:t>
+      </w:r>
+      <w:r>
+        <w:rPr>
+          <w:rFonts w:ascii="Arial" w:hAnsi="Arial" w:cs="Arial"/>
+          <w:b/>
+          <w:highlight w:val="yellow"/>
+        </w:rPr>
+        <w:t xml:space="preserve"> </w:t>
+      </w:r>
+      <w:r>
+        <w:rPr>
+          <w:rFonts w:ascii="Arial" w:hAnsi="Arial" w:cs="Arial"/>
+          <w:highlight w:val="yellow"/>
+        </w:rPr>
+        <w:t>CHECK.</w:t>
+      </w:r>
+    </w:p>
+    <w:p>
+      <w:pPr>
+        <w:rPr>
+          <w:rFonts w:ascii="Arial" w:hAnsi="Arial" w:cs="Arial"/>
+        </w:rPr>
+      </w:pPr>
+      <w:r>
+        <w:rPr>
+          <w:rFonts w:ascii="Arial" w:hAnsi="Arial" w:cs="Arial"/>
+          <w:b/>
+          <w:highlight w:val="yellow"/>
+        </w:rPr>
+        <w:t>MET-54:</w:t>
+      </w:r>
+      <w:r>
+        <w:rPr>
+          <w:rFonts w:ascii="Arial" w:hAnsi="Arial" w:cs="Arial"/>
+          <w:b/>
+          <w:highlight w:val="yellow"/>
+        </w:rPr>
+        <w:t xml:space="preserve"> </w:t>
+      </w:r>
+      <w:r>
+        <w:rPr>
+          <w:rFonts w:ascii="Arial" w:hAnsi="Arial" w:cs="Arial"/>
+          <w:highlight w:val="yellow"/>
+        </w:rPr>
+        <w:t>CHECK.</w:t>
+      </w:r>
+    </w:p>
+    <w:p>
+      <w:pPr>
+        <w:rPr>
+          <w:rFonts w:ascii="Arial" w:hAnsi="Arial" w:cs="Arial"/>
+          <w:b/>
+        </w:rPr>
+      </w:pPr>
+      <w:r>
+        <w:rPr>
+          <w:rFonts w:ascii="Arial" w:hAnsi="Arial" w:cs="Arial"/>
+          <w:b/>
+        </w:rPr>
+        <w:t>MET-55:</w:t>
+      </w:r>
+    </w:p>
+    <w:p>
+      <w:pPr>
+        <w:rPr>
+          <w:rFonts w:ascii="Arial" w:hAnsi="Arial" w:cs="Arial"/>
+          <w:b/>
+        </w:rPr>
+      </w:pPr>
+      <w:r>
+        <w:rPr>
+          <w:rFonts w:ascii="Arial" w:hAnsi="Arial" w:cs="Arial"/>
+          <w:b/>
+          <w:highlight w:val="yellow"/>
+        </w:rPr>
+        <w:t>MET-56:</w:t>
+      </w:r>
+      <w:r>
+        <w:rPr>
+          <w:rFonts w:ascii="Arial" w:hAnsi="Arial" w:cs="Arial"/>
+          <w:b/>
+          <w:highlight w:val="yellow"/>
+        </w:rPr>
+        <w:t xml:space="preserve"> </w:t>
+      </w:r>
+      <w:r>
+        <w:rPr>
+          <w:rFonts w:ascii="Arial" w:hAnsi="Arial" w:cs="Arial"/>
+          <w:highlight w:val="yellow"/>
+        </w:rPr>
+        <w:t>CHECK.</w:t>
       </w:r>
       <w:bookmarkStart w:id="0" w:name="_GoBack"/>
       <w:bookmarkEnd w:id="0"/>
@@ -730,19 +989,110 @@
       <w:pPr>
         <w:rPr>
           <w:rFonts w:ascii="Arial" w:hAnsi="Arial" w:cs="Arial"/>
-        </w:rPr>
-      </w:pPr>
-      <w:r>
-        <w:rPr>
-          <w:rFonts w:ascii="Arial" w:hAnsi="Arial" w:cs="Arial"/>
-          <w:b/>
-          <w:highlight w:val="yellow"/>
-        </w:rPr>
-        <w:t>MET-46</w:t>
-      </w:r>
-      <w:r>
-        <w:rPr>
-          <w:rFonts w:ascii="Arial" w:hAnsi="Arial" w:cs="Arial"/>
+          <w:b/>
+        </w:rPr>
+      </w:pPr>
+      <w:r>
+        <w:rPr>
+          <w:rFonts w:ascii="Arial" w:hAnsi="Arial" w:cs="Arial"/>
+          <w:b/>
+        </w:rPr>
+        <w:t>MET-57:</w:t>
+      </w:r>
+    </w:p>
+    <w:p>
+      <w:pPr>
+        <w:rPr>
+          <w:rFonts w:ascii="Arial" w:hAnsi="Arial" w:cs="Arial"/>
+        </w:rPr>
+      </w:pPr>
+      <w:r>
+        <w:rPr>
+          <w:rFonts w:ascii="Arial" w:hAnsi="Arial" w:cs="Arial"/>
+          <w:b/>
+          <w:highlight w:val="yellow"/>
+        </w:rPr>
+        <w:t>MET-58:</w:t>
+      </w:r>
+      <w:r>
+        <w:rPr>
+          <w:rFonts w:ascii="Arial" w:hAnsi="Arial" w:cs="Arial"/>
+          <w:b/>
+          <w:highlight w:val="yellow"/>
+        </w:rPr>
+        <w:t xml:space="preserve"> </w:t>
+      </w:r>
+      <w:r>
+        <w:rPr>
+          <w:rFonts w:ascii="Arial" w:hAnsi="Arial" w:cs="Arial"/>
+          <w:highlight w:val="yellow"/>
+        </w:rPr>
+        <w:t>CHECK.</w:t>
+      </w:r>
+    </w:p>
+    <w:p>
+      <w:pPr>
+        <w:rPr>
+          <w:rFonts w:ascii="Arial" w:hAnsi="Arial" w:cs="Arial"/>
+          <w:b/>
+        </w:rPr>
+      </w:pPr>
+      <w:r>
+        <w:rPr>
+          <w:rFonts w:ascii="Arial" w:hAnsi="Arial" w:cs="Arial"/>
+          <w:b/>
+        </w:rPr>
+        <w:t>MET-60:</w:t>
+      </w:r>
+    </w:p>
+    <w:p>
+      <w:pPr>
+        <w:rPr>
+          <w:rFonts w:ascii="Arial" w:hAnsi="Arial" w:cs="Arial"/>
+          <w:b/>
+        </w:rPr>
+      </w:pPr>
+      <w:r>
+        <w:rPr>
+          <w:rFonts w:ascii="Arial" w:hAnsi="Arial" w:cs="Arial"/>
+          <w:b/>
+        </w:rPr>
+        <w:t>MET-61:</w:t>
+      </w:r>
+    </w:p>
+    <w:p>
+      <w:pPr>
+        <w:rPr>
+          <w:rFonts w:ascii="Arial" w:hAnsi="Arial" w:cs="Arial"/>
+          <w:b/>
+        </w:rPr>
+      </w:pPr>
+      <w:r>
+        <w:rPr>
+          <w:rFonts w:ascii="Arial" w:hAnsi="Arial" w:cs="Arial"/>
+          <w:b/>
+        </w:rPr>
+        <w:t>MET-62:</w:t>
+      </w:r>
+    </w:p>
+    <w:p>
+      <w:pPr>
+        <w:rPr>
+          <w:rFonts w:ascii="Arial" w:hAnsi="Arial" w:cs="Arial"/>
+        </w:rPr>
+      </w:pPr>
+      <w:r>
+        <w:rPr>
+          <w:rFonts w:ascii="Arial" w:hAnsi="Arial" w:cs="Arial"/>
+          <w:b/>
+          <w:highlight w:val="yellow"/>
+        </w:rPr>
+        <w:t>MET-63</w:t>
+      </w:r>
+      <w:r>
+        <w:rPr>
+          <w:rFonts w:ascii="Arial" w:hAnsi="Arial" w:cs="Arial"/>
+          <w:b/>
           <w:highlight w:val="yellow"/>
         </w:rPr>
         <w:t>:</w:t>
@@ -750,6 +1100,7 @@
       <w:r>
         <w:rPr>
           <w:rFonts w:ascii="Arial" w:hAnsi="Arial" w:cs="Arial"/>
+          <w:b/>
           <w:highlight w:val="yellow"/>
         </w:rPr>
         <w:t xml:space="preserve"> </w:t>
@@ -760,303 +1111,6 @@
           <w:highlight w:val="yellow"/>
         </w:rPr>
         <w:t>CHECK.</w:t>
-      </w:r>
-    </w:p>
-    <w:p>
-      <w:pPr>
-        <w:rPr>
-          <w:rFonts w:ascii="Arial" w:hAnsi="Arial" w:cs="Arial"/>
-          <w:b/>
-        </w:rPr>
-      </w:pPr>
-      <w:r>
-        <w:rPr>
-          <w:rFonts w:ascii="Arial" w:hAnsi="Arial" w:cs="Arial"/>
-          <w:b/>
-        </w:rPr>
-        <w:t>MET-48:</w:t>
-      </w:r>
-    </w:p>
-    <w:p>
-      <w:pPr>
-        <w:rPr>
-          <w:rFonts w:ascii="Arial" w:hAnsi="Arial" w:cs="Arial"/>
-          <w:highlight w:val="yellow"/>
-        </w:rPr>
-      </w:pPr>
-      <w:r>
-        <w:rPr>
-          <w:rFonts w:ascii="Arial" w:hAnsi="Arial" w:cs="Arial"/>
-          <w:b/>
-          <w:highlight w:val="yellow"/>
-        </w:rPr>
-        <w:t>MET-49:</w:t>
-      </w:r>
-      <w:r>
-        <w:rPr>
-          <w:rFonts w:ascii="Arial" w:hAnsi="Arial" w:cs="Arial"/>
-          <w:b/>
-          <w:highlight w:val="yellow"/>
-        </w:rPr>
-        <w:t xml:space="preserve"> </w:t>
-      </w:r>
-      <w:r>
-        <w:rPr>
-          <w:rFonts w:ascii="Arial" w:hAnsi="Arial" w:cs="Arial"/>
-          <w:highlight w:val="yellow"/>
-        </w:rPr>
-        <w:t>CHECK.</w:t>
-      </w:r>
-    </w:p>
-    <w:p>
-      <w:pPr>
-        <w:rPr>
-          <w:rFonts w:ascii="Arial" w:hAnsi="Arial" w:cs="Arial"/>
-          <w:highlight w:val="yellow"/>
-        </w:rPr>
-      </w:pPr>
-      <w:r>
-        <w:rPr>
-          <w:rFonts w:ascii="Arial" w:hAnsi="Arial" w:cs="Arial"/>
-          <w:b/>
-          <w:highlight w:val="yellow"/>
-        </w:rPr>
-        <w:t>MET-50:</w:t>
-      </w:r>
-      <w:r>
-        <w:rPr>
-          <w:rFonts w:ascii="Arial" w:hAnsi="Arial" w:cs="Arial"/>
-          <w:b/>
-          <w:highlight w:val="yellow"/>
-        </w:rPr>
-        <w:t xml:space="preserve"> </w:t>
-      </w:r>
-      <w:r>
-        <w:rPr>
-          <w:rFonts w:ascii="Arial" w:hAnsi="Arial" w:cs="Arial"/>
-          <w:highlight w:val="yellow"/>
-        </w:rPr>
-        <w:t>CHECK.</w:t>
-      </w:r>
-    </w:p>
-    <w:p>
-      <w:pPr>
-        <w:rPr>
-          <w:rFonts w:ascii="Arial" w:hAnsi="Arial" w:cs="Arial"/>
-          <w:highlight w:val="yellow"/>
-        </w:rPr>
-      </w:pPr>
-      <w:r>
-        <w:rPr>
-          <w:rFonts w:ascii="Arial" w:hAnsi="Arial" w:cs="Arial"/>
-          <w:b/>
-          <w:highlight w:val="yellow"/>
-        </w:rPr>
-        <w:t>MET-51:</w:t>
-      </w:r>
-      <w:r>
-        <w:rPr>
-          <w:rFonts w:ascii="Arial" w:hAnsi="Arial" w:cs="Arial"/>
-          <w:b/>
-          <w:highlight w:val="yellow"/>
-        </w:rPr>
-        <w:t xml:space="preserve"> </w:t>
-      </w:r>
-      <w:r>
-        <w:rPr>
-          <w:rFonts w:ascii="Arial" w:hAnsi="Arial" w:cs="Arial"/>
-          <w:highlight w:val="yellow"/>
-        </w:rPr>
-        <w:t>CHECK.</w:t>
-      </w:r>
-    </w:p>
-    <w:p>
-      <w:pPr>
-        <w:rPr>
-          <w:rFonts w:ascii="Arial" w:hAnsi="Arial" w:cs="Arial"/>
-          <w:b/>
-        </w:rPr>
-      </w:pPr>
-      <w:r>
-        <w:rPr>
-          <w:rFonts w:ascii="Arial" w:hAnsi="Arial" w:cs="Arial"/>
-          <w:b/>
-          <w:highlight w:val="yellow"/>
-        </w:rPr>
-        <w:t>MET-52:</w:t>
-      </w:r>
-      <w:r>
-        <w:rPr>
-          <w:rFonts w:ascii="Arial" w:hAnsi="Arial" w:cs="Arial"/>
-          <w:b/>
-          <w:highlight w:val="yellow"/>
-        </w:rPr>
-        <w:t xml:space="preserve"> </w:t>
-      </w:r>
-      <w:r>
-        <w:rPr>
-          <w:rFonts w:ascii="Arial" w:hAnsi="Arial" w:cs="Arial"/>
-          <w:highlight w:val="yellow"/>
-        </w:rPr>
-        <w:t>CHECK.</w:t>
-      </w:r>
-    </w:p>
-    <w:p>
-      <w:pPr>
-        <w:rPr>
-          <w:rFonts w:ascii="Arial" w:hAnsi="Arial" w:cs="Arial"/>
-          <w:b/>
-        </w:rPr>
-      </w:pPr>
-      <w:r>
-        <w:rPr>
-          <w:rFonts w:ascii="Arial" w:hAnsi="Arial" w:cs="Arial"/>
-          <w:b/>
-        </w:rPr>
-        <w:lastRenderedPageBreak/>
-        <w:t>MET-53:</w:t>
-      </w:r>
-    </w:p>
-    <w:p>
-      <w:pPr>
-        <w:rPr>
-          <w:rFonts w:ascii="Arial" w:hAnsi="Arial" w:cs="Arial"/>
-          <w:b/>
-        </w:rPr>
-      </w:pPr>
-      <w:r>
-        <w:rPr>
-          <w:rFonts w:ascii="Arial" w:hAnsi="Arial" w:cs="Arial"/>
-          <w:b/>
-        </w:rPr>
-        <w:t>MET-54:</w:t>
-      </w:r>
-    </w:p>
-    <w:p>
-      <w:pPr>
-        <w:rPr>
-          <w:rFonts w:ascii="Arial" w:hAnsi="Arial" w:cs="Arial"/>
-          <w:b/>
-        </w:rPr>
-      </w:pPr>
-      <w:r>
-        <w:rPr>
-          <w:rFonts w:ascii="Arial" w:hAnsi="Arial" w:cs="Arial"/>
-          <w:b/>
-        </w:rPr>
-        <w:t>MET-55:</w:t>
-      </w:r>
-    </w:p>
-    <w:p>
-      <w:pPr>
-        <w:rPr>
-          <w:rFonts w:ascii="Arial" w:hAnsi="Arial" w:cs="Arial"/>
-          <w:b/>
-        </w:rPr>
-      </w:pPr>
-      <w:r>
-        <w:rPr>
-          <w:rFonts w:ascii="Arial" w:hAnsi="Arial" w:cs="Arial"/>
-          <w:b/>
-        </w:rPr>
-        <w:t>MET-56:</w:t>
-      </w:r>
-    </w:p>
-    <w:p>
-      <w:pPr>
-        <w:rPr>
-          <w:rFonts w:ascii="Arial" w:hAnsi="Arial" w:cs="Arial"/>
-          <w:b/>
-        </w:rPr>
-      </w:pPr>
-      <w:r>
-        <w:rPr>
-          <w:rFonts w:ascii="Arial" w:hAnsi="Arial" w:cs="Arial"/>
-          <w:b/>
-        </w:rPr>
-        <w:t>MET-57:</w:t>
-      </w:r>
-    </w:p>
-    <w:p>
-      <w:pPr>
-        <w:rPr>
-          <w:rFonts w:ascii="Arial" w:hAnsi="Arial" w:cs="Arial"/>
-          <w:b/>
-        </w:rPr>
-      </w:pPr>
-      <w:r>
-        <w:rPr>
-          <w:rFonts w:ascii="Arial" w:hAnsi="Arial" w:cs="Arial"/>
-          <w:b/>
-        </w:rPr>
-        <w:t>MET-58:</w:t>
-      </w:r>
-    </w:p>
-    <w:p>
-      <w:pPr>
-        <w:rPr>
-          <w:rFonts w:ascii="Arial" w:hAnsi="Arial" w:cs="Arial"/>
-          <w:b/>
-        </w:rPr>
-      </w:pPr>
-      <w:r>
-        <w:rPr>
-          <w:rFonts w:ascii="Arial" w:hAnsi="Arial" w:cs="Arial"/>
-          <w:b/>
-        </w:rPr>
-        <w:t>MET-60:</w:t>
-      </w:r>
-    </w:p>
-    <w:p>
-      <w:pPr>
-        <w:rPr>
-          <w:rFonts w:ascii="Arial" w:hAnsi="Arial" w:cs="Arial"/>
-          <w:b/>
-        </w:rPr>
-      </w:pPr>
-      <w:r>
-        <w:rPr>
-          <w:rFonts w:ascii="Arial" w:hAnsi="Arial" w:cs="Arial"/>
-          <w:b/>
-        </w:rPr>
-        <w:t>MET-61:</w:t>
-      </w:r>
-    </w:p>
-    <w:p>
-      <w:pPr>
-        <w:rPr>
-          <w:rFonts w:ascii="Arial" w:hAnsi="Arial" w:cs="Arial"/>
-          <w:b/>
-        </w:rPr>
-      </w:pPr>
-      <w:r>
-        <w:rPr>
-          <w:rFonts w:ascii="Arial" w:hAnsi="Arial" w:cs="Arial"/>
-          <w:b/>
-        </w:rPr>
-        <w:t>MET-62:</w:t>
-      </w:r>
-    </w:p>
-    <w:p>
-      <w:pPr>
-        <w:rPr>
-          <w:rFonts w:ascii="Arial" w:hAnsi="Arial" w:cs="Arial"/>
-          <w:b/>
-        </w:rPr>
-      </w:pPr>
-      <w:r>
-        <w:rPr>
-          <w:rFonts w:ascii="Arial" w:hAnsi="Arial" w:cs="Arial"/>
-          <w:b/>
-        </w:rPr>
-        <w:t>MET-63</w:t>
-      </w:r>
-      <w:r>
-        <w:rPr>
-          <w:rFonts w:ascii="Arial" w:hAnsi="Arial" w:cs="Arial"/>
-          <w:b/>
-        </w:rPr>
-        <w:t>:</w:t>
       </w:r>
     </w:p>
     <w:p>

</xml_diff>